<commit_message>
adapted to new folder structure
</commit_message>
<xml_diff>
--- a/Organizzazione e processi formazione.docx
+++ b/Organizzazione e processi formazione.docx
@@ -26,130 +26,52 @@
         <w:rPr>
           <w:lang w:val="it-IT"/>
         </w:rPr>
-        <w:t xml:space="preserve">Ogni corso in formato </w:t>
-      </w:r>
-      <w:proofErr w:type="spellStart"/>
-      <w:r>
-        <w:rPr>
-          <w:lang w:val="it-IT"/>
-        </w:rPr>
-        <w:t>SuperSAM</w:t>
-      </w:r>
-      <w:proofErr w:type="spellEnd"/>
-      <w:r>
-        <w:rPr>
-          <w:lang w:val="it-IT"/>
-        </w:rPr>
-        <w:t xml:space="preserve"> è</w:t>
-      </w:r>
-      <w:r>
-        <w:rPr>
-          <w:lang w:val="it-IT"/>
-        </w:rPr>
-        <w:t xml:space="preserve"> costituito di una parte “sorgente”: il testo </w:t>
-      </w:r>
-      <w:proofErr w:type="spellStart"/>
-      <w:r>
-        <w:rPr>
-          <w:lang w:val="it-IT"/>
-        </w:rPr>
-        <w:t>markdown</w:t>
-      </w:r>
-      <w:proofErr w:type="spellEnd"/>
-      <w:r>
-        <w:rPr>
-          <w:lang w:val="it-IT"/>
-        </w:rPr>
-        <w:t>, le immagini, i filmati, ecc.</w:t>
-      </w:r>
-    </w:p>
-    <w:p>
-      <w:pPr>
-        <w:rPr>
-          <w:lang w:val="it-IT"/>
-        </w:rPr>
-      </w:pPr>
-      <w:r>
-        <w:rPr>
-          <w:lang w:val="it-IT"/>
-        </w:rPr>
-        <w:t xml:space="preserve">Il corso pubblicato online invece è la parte “eseguibile”: le pagine HTML, i fogli di stile, lo scripting, ecc. generata da </w:t>
-      </w:r>
-      <w:proofErr w:type="spellStart"/>
-      <w:r>
-        <w:rPr>
-          <w:lang w:val="it-IT"/>
-        </w:rPr>
-        <w:t>SuperSAM</w:t>
-      </w:r>
-      <w:proofErr w:type="spellEnd"/>
-    </w:p>
-    <w:p>
-      <w:pPr>
-        <w:rPr>
-          <w:lang w:val="it-IT"/>
-        </w:rPr>
-      </w:pPr>
-      <w:r>
-        <w:rPr>
-          <w:lang w:val="it-IT"/>
-        </w:rPr>
-        <w:t>Nel source control (</w:t>
-      </w:r>
-      <w:proofErr w:type="spellStart"/>
-      <w:r>
-        <w:rPr>
-          <w:lang w:val="it-IT"/>
-        </w:rPr>
-        <w:t>git</w:t>
-      </w:r>
-      <w:proofErr w:type="spellEnd"/>
-      <w:r>
-        <w:rPr>
-          <w:lang w:val="it-IT"/>
-        </w:rPr>
-        <w:t>) vengono mantenuti i “sorgenti”.</w:t>
-      </w:r>
-    </w:p>
-    <w:p>
-      <w:pPr>
-        <w:rPr>
-          <w:lang w:val="it-IT"/>
-        </w:rPr>
-      </w:pPr>
-      <w:r>
-        <w:rPr>
-          <w:lang w:val="it-IT"/>
-        </w:rPr>
-        <w:t xml:space="preserve">La parte eseguibile viene generata da </w:t>
-      </w:r>
-      <w:proofErr w:type="spellStart"/>
-      <w:r>
-        <w:rPr>
-          <w:lang w:val="it-IT"/>
-        </w:rPr>
-        <w:t>SuperSAM</w:t>
-      </w:r>
-      <w:proofErr w:type="spellEnd"/>
-      <w:r>
-        <w:rPr>
-          <w:lang w:val="it-IT"/>
-        </w:rPr>
-        <w:t xml:space="preserve"> (anche eseguendolo in modalità </w:t>
-      </w:r>
-      <w:proofErr w:type="spellStart"/>
-      <w:r>
-        <w:rPr>
-          <w:lang w:val="it-IT"/>
-        </w:rPr>
-        <w:t>command</w:t>
-      </w:r>
-      <w:proofErr w:type="spellEnd"/>
-      <w:r>
-        <w:rPr>
-          <w:lang w:val="it-IT"/>
-        </w:rPr>
-        <w:t xml:space="preserve"> line) e copiata poi sulle cartelle visibili online.</w:t>
+        <w:t>Ogni corso in formato SuperSAM è</w:t>
+      </w:r>
+      <w:r>
+        <w:rPr>
+          <w:lang w:val="it-IT"/>
+        </w:rPr>
+        <w:t xml:space="preserve"> costituito di una parte “sorgente”: il testo markdown, le immagini, i filmati, ecc.</w:t>
+      </w:r>
+    </w:p>
+    <w:p>
+      <w:pPr>
+        <w:rPr>
+          <w:lang w:val="it-IT"/>
+        </w:rPr>
+      </w:pPr>
+      <w:r>
+        <w:rPr>
+          <w:lang w:val="it-IT"/>
+        </w:rPr>
+        <w:t>Il corso pubblicato online invece è la parte “eseguibile”: le pagine HTML, i fogli di stile, lo scripting, ecc. generata da SuperSAM</w:t>
+      </w:r>
+    </w:p>
+    <w:p>
+      <w:pPr>
+        <w:rPr>
+          <w:lang w:val="it-IT"/>
+        </w:rPr>
+      </w:pPr>
+      <w:r>
+        <w:rPr>
+          <w:lang w:val="it-IT"/>
+        </w:rPr>
+        <w:t>Nel source control (git) vengono mantenuti i “sorgenti”.</w:t>
+      </w:r>
+    </w:p>
+    <w:p>
+      <w:pPr>
+        <w:rPr>
+          <w:lang w:val="it-IT"/>
+        </w:rPr>
+      </w:pPr>
+      <w:r>
+        <w:rPr>
+          <w:lang w:val="it-IT"/>
+        </w:rPr>
+        <w:t>La parte eseguibile viene generata da SuperSAM (anche eseguendolo in modalità command line) e copiata poi sulle cartelle visibili online.</w:t>
       </w:r>
     </w:p>
     <w:tbl>
@@ -360,21 +282,7 @@
         <w:rPr>
           <w:lang w:val="it-IT"/>
         </w:rPr>
-        <w:t xml:space="preserve">“output”, che sarà automaticamente ignorata da </w:t>
-      </w:r>
-      <w:proofErr w:type="spellStart"/>
-      <w:r>
-        <w:rPr>
-          <w:lang w:val="it-IT"/>
-        </w:rPr>
-        <w:t>git</w:t>
-      </w:r>
-      <w:proofErr w:type="spellEnd"/>
-      <w:r>
-        <w:rPr>
-          <w:lang w:val="it-IT"/>
-        </w:rPr>
-        <w:t xml:space="preserve"> in ragione delle impostazioni adottate.</w:t>
+        <w:t>“output”, che sarà automaticamente ignorata da git in ragione delle impostazioni adottate.</w:t>
       </w:r>
     </w:p>
     <w:p>
@@ -437,21 +345,7 @@
         <w:rPr>
           <w:lang w:val="it-IT"/>
         </w:rPr>
-        <w:t xml:space="preserve">il repository di </w:t>
-      </w:r>
-      <w:proofErr w:type="spellStart"/>
-      <w:r>
-        <w:rPr>
-          <w:lang w:val="it-IT"/>
-        </w:rPr>
-        <w:t>Git</w:t>
-      </w:r>
-      <w:proofErr w:type="spellEnd"/>
-      <w:r>
-        <w:rPr>
-          <w:lang w:val="it-IT"/>
-        </w:rPr>
-        <w:t xml:space="preserve">, suddiviso per </w:t>
+        <w:t xml:space="preserve">il repository di Git, suddiviso per </w:t>
       </w:r>
       <w:r>
         <w:rPr>
@@ -471,14 +365,12 @@
         </w:rPr>
         <w:t xml:space="preserve">: </w:t>
       </w:r>
-      <w:proofErr w:type="spellStart"/>
       <w:r>
         <w:rPr>
           <w:lang w:val="it-IT"/>
         </w:rPr>
         <w:t>University_IT</w:t>
       </w:r>
-      <w:proofErr w:type="spellEnd"/>
       <w:r>
         <w:rPr>
           <w:lang w:val="it-IT"/>
@@ -491,14 +383,12 @@
         </w:rPr>
         <w:t xml:space="preserve"> </w:t>
       </w:r>
-      <w:proofErr w:type="spellStart"/>
       <w:r>
         <w:rPr>
           <w:lang w:val="it-IT"/>
         </w:rPr>
         <w:t>University_DE</w:t>
       </w:r>
-      <w:proofErr w:type="spellEnd"/>
       <w:r>
         <w:rPr>
           <w:lang w:val="it-IT"/>
@@ -659,11 +549,9 @@
         <w:pStyle w:val="Nessunaspaziatura"/>
         <w:ind w:left="1440"/>
       </w:pPr>
-      <w:proofErr w:type="spellStart"/>
       <w:r>
         <w:t>TB_Framework</w:t>
       </w:r>
-      <w:proofErr w:type="spellEnd"/>
     </w:p>
     <w:p>
       <w:pPr>
@@ -673,14 +561,12 @@
           <w:lang w:val="it-IT"/>
         </w:rPr>
       </w:pPr>
-      <w:proofErr w:type="spellStart"/>
       <w:r>
         <w:rPr>
           <w:lang w:val="it-IT"/>
         </w:rPr>
         <w:t>TB_Studio</w:t>
       </w:r>
-      <w:proofErr w:type="spellEnd"/>
     </w:p>
     <w:p>
       <w:pPr>
@@ -813,21 +699,31 @@
         <w:rPr>
           <w:lang w:val="it-IT"/>
         </w:rPr>
-        <w:t xml:space="preserve">Installare </w:t>
-      </w:r>
-      <w:proofErr w:type="spellStart"/>
-      <w:r>
-        <w:rPr>
-          <w:lang w:val="it-IT"/>
-        </w:rPr>
-        <w:t>SUperSAM</w:t>
-      </w:r>
-      <w:proofErr w:type="spellEnd"/>
-      <w:r>
-        <w:rPr>
-          <w:lang w:val="it-IT"/>
-        </w:rPr>
-        <w:t xml:space="preserve"> versione 1.3.8 e successive</w:t>
+        <w:t>Installare S</w:t>
+      </w:r>
+      <w:r>
+        <w:rPr>
+          <w:lang w:val="it-IT"/>
+        </w:rPr>
+        <w:t>u</w:t>
+      </w:r>
+      <w:r>
+        <w:rPr>
+          <w:lang w:val="it-IT"/>
+        </w:rPr>
+        <w:t>perSAM versione 1.</w:t>
+      </w:r>
+      <w:r>
+        <w:rPr>
+          <w:lang w:val="it-IT"/>
+        </w:rPr>
+        <w:t>4.5</w:t>
+      </w:r>
+      <w:r>
+        <w:rPr>
+          <w:lang w:val="it-IT"/>
+        </w:rPr>
+        <w:t xml:space="preserve"> e successive</w:t>
       </w:r>
     </w:p>
     <w:p>
@@ -927,30 +823,8 @@
         <w:rPr>
           <w:lang w:val="it-IT"/>
         </w:rPr>
-        <w:t>Cambiare i nomi dei testi da .</w:t>
-      </w:r>
-      <w:proofErr w:type="spellStart"/>
-      <w:r>
-        <w:rPr>
-          <w:lang w:val="it-IT"/>
-        </w:rPr>
-        <w:t>txt</w:t>
-      </w:r>
-      <w:proofErr w:type="spellEnd"/>
-      <w:r>
-        <w:rPr>
-          <w:lang w:val="it-IT"/>
-        </w:rPr>
-        <w:t xml:space="preserve"> a .</w:t>
-      </w:r>
-      <w:proofErr w:type="spellStart"/>
-      <w:r>
-        <w:rPr>
-          <w:lang w:val="it-IT"/>
-        </w:rPr>
-        <w:t>sam</w:t>
-      </w:r>
-      <w:proofErr w:type="spellEnd"/>
+        <w:t>Cambiare i nomi dei testi da .txt a .sam</w:t>
+      </w:r>
     </w:p>
     <w:p>
       <w:pPr>
@@ -1003,16 +877,8 @@
         <w:rPr>
           <w:lang w:val="it-IT"/>
         </w:rPr>
-        <w:t>Creare il .</w:t>
-      </w:r>
-      <w:proofErr w:type="spellStart"/>
-      <w:r>
-        <w:rPr>
-          <w:lang w:val="it-IT"/>
-        </w:rPr>
-        <w:t>prjsam</w:t>
-      </w:r>
-      <w:proofErr w:type="spellEnd"/>
+        <w:t>Creare il .prjsam</w:t>
+      </w:r>
     </w:p>
     <w:p>
       <w:pPr>
@@ -1029,16 +895,8 @@
         <w:rPr>
           <w:lang w:val="it-IT"/>
         </w:rPr>
-        <w:t xml:space="preserve">Convertire il vecchio formato </w:t>
-      </w:r>
-      <w:proofErr w:type="spellStart"/>
-      <w:r>
-        <w:rPr>
-          <w:lang w:val="it-IT"/>
-        </w:rPr>
-        <w:t>imgspot</w:t>
-      </w:r>
-      <w:proofErr w:type="spellEnd"/>
+        <w:t>Convertire il vecchio formato imgspot</w:t>
+      </w:r>
     </w:p>
     <w:p>
       <w:pPr>
@@ -1528,6 +1386,7 @@
     <w:lsdException w:name="HTML Sample" w:semiHidden="1" w:unhideWhenUsed="1"/>
     <w:lsdException w:name="HTML Typewriter" w:semiHidden="1" w:unhideWhenUsed="1"/>
     <w:lsdException w:name="HTML Variable" w:semiHidden="1" w:unhideWhenUsed="1"/>
+    <w:lsdException w:name="Normal Table" w:semiHidden="1" w:unhideWhenUsed="1"/>
     <w:lsdException w:name="annotation subject" w:semiHidden="1" w:unhideWhenUsed="1"/>
     <w:lsdException w:name="No List" w:semiHidden="1" w:unhideWhenUsed="1"/>
     <w:lsdException w:name="Outline List 1" w:semiHidden="1" w:unhideWhenUsed="1"/>
@@ -1574,8 +1433,10 @@
     <w:lsdException w:name="Table Subtle 2" w:semiHidden="1" w:unhideWhenUsed="1"/>
     <w:lsdException w:name="Table Web 1" w:semiHidden="1" w:unhideWhenUsed="1"/>
     <w:lsdException w:name="Table Web 2" w:semiHidden="1" w:unhideWhenUsed="1"/>
+    <w:lsdException w:name="Table Web 3" w:semiHidden="1" w:unhideWhenUsed="1"/>
     <w:lsdException w:name="Balloon Text" w:semiHidden="1" w:unhideWhenUsed="1"/>
     <w:lsdException w:name="Table Grid" w:uiPriority="39"/>
+    <w:lsdException w:name="Table Theme" w:semiHidden="1" w:unhideWhenUsed="1"/>
     <w:lsdException w:name="Placeholder Text" w:semiHidden="1"/>
     <w:lsdException w:name="No Spacing" w:uiPriority="1" w:qFormat="1"/>
     <w:lsdException w:name="Light Shading" w:uiPriority="60"/>

</xml_diff>

<commit_message>
updated list (to be continued)
</commit_message>
<xml_diff>
--- a/Organizzazione e processi formazione.docx
+++ b/Organizzazione e processi formazione.docx
@@ -877,7 +877,7 @@
         <w:rPr>
           <w:lang w:val="it-IT"/>
         </w:rPr>
-        <w:t>Creare il .prjsam</w:t>
+        <w:t>Se il file index.html contiene la stringa “supersam” non serve migrazione del markdown, altrimenti alcuni elementi vanno migrati.</w:t>
       </w:r>
     </w:p>
     <w:p>
@@ -895,7 +895,8 @@
         <w:rPr>
           <w:lang w:val="it-IT"/>
         </w:rPr>
-        <w:t>Convertire il vecchio formato imgspot</w:t>
+        <w:lastRenderedPageBreak/>
+        <w:t>Creare il .prjsam</w:t>
       </w:r>
     </w:p>
     <w:p>
@@ -913,8 +914,79 @@
         <w:rPr>
           <w:lang w:val="it-IT"/>
         </w:rPr>
-        <w:lastRenderedPageBreak/>
-        <w:t>Inserire i nuovi stili Mago cloud</w:t>
+        <w:t>Migrazione formasto markdown se necessario:</w:t>
+      </w:r>
+    </w:p>
+    <w:p>
+      <w:pPr>
+        <w:pStyle w:val="Paragrafoelenco"/>
+        <w:numPr>
+          <w:ilvl w:val="1"/>
+          <w:numId w:val="1"/>
+        </w:numPr>
+        <w:rPr>
+          <w:lang w:val="it-IT"/>
+        </w:rPr>
+      </w:pPr>
+      <w:r>
+        <w:rPr>
+          <w:lang w:val="it-IT"/>
+        </w:rPr>
+        <w:t>Convertire il vecchio formato imgspot</w:t>
+      </w:r>
+    </w:p>
+    <w:p>
+      <w:pPr>
+        <w:pStyle w:val="Paragrafoelenco"/>
+        <w:numPr>
+          <w:ilvl w:val="1"/>
+          <w:numId w:val="1"/>
+        </w:numPr>
+        <w:rPr>
+          <w:lang w:val="it-IT"/>
+        </w:rPr>
+      </w:pPr>
+      <w:r>
+        <w:rPr>
+          <w:lang w:val="it-IT"/>
+        </w:rPr>
+        <w:t>Correggere formato _/ con spazio eliminando lo spazio</w:t>
+      </w:r>
+    </w:p>
+    <w:p>
+      <w:pPr>
+        <w:pStyle w:val="Paragrafoelenco"/>
+        <w:numPr>
+          <w:ilvl w:val="1"/>
+          <w:numId w:val="1"/>
+        </w:numPr>
+        <w:rPr>
+          <w:lang w:val="it-IT"/>
+        </w:rPr>
+      </w:pPr>
+      <w:r>
+        <w:rPr>
+          <w:lang w:val="it-IT"/>
+        </w:rPr>
+        <w:t>Correggere formato quiz</w:t>
+      </w:r>
+    </w:p>
+    <w:p>
+      <w:pPr>
+        <w:pStyle w:val="Paragrafoelenco"/>
+        <w:numPr>
+          <w:ilvl w:val="1"/>
+          <w:numId w:val="1"/>
+        </w:numPr>
+        <w:rPr>
+          <w:lang w:val="it-IT"/>
+        </w:rPr>
+      </w:pPr>
+      <w:r>
+        <w:rPr>
+          <w:lang w:val="it-IT"/>
+        </w:rPr>
+        <w:t>Correggere formato **xxx** con spazi in mezzo</w:t>
       </w:r>
     </w:p>
     <w:p>
@@ -932,8 +1004,16 @@
         <w:rPr>
           <w:lang w:val="it-IT"/>
         </w:rPr>
-        <w:t>Correggere formato _/ con spazio eliminando lo spazio</w:t>
-      </w:r>
+        <w:t>Inserire i nuovi stili Mago cloud</w:t>
+      </w:r>
+    </w:p>
+    <w:p>
+      <w:pPr>
+        <w:pStyle w:val="Paragrafoelenco"/>
+        <w:rPr>
+          <w:lang w:val="it-IT"/>
+        </w:rPr>
+      </w:pPr>
     </w:p>
     <w:p>
       <w:pPr>
@@ -950,7 +1030,7 @@
         <w:rPr>
           <w:lang w:val="it-IT"/>
         </w:rPr>
-        <w:t>Correggere formato quiz</w:t>
+        <w:t>Caricare tutto su Github</w:t>
       </w:r>
     </w:p>
     <w:p>
@@ -968,15 +1048,8 @@
         <w:rPr>
           <w:lang w:val="it-IT"/>
         </w:rPr>
-        <w:t>Correggere formato **xxx** con spazi in mezzo</w:t>
-      </w:r>
-    </w:p>
-    <w:p>
-      <w:pPr>
-        <w:rPr>
-          <w:lang w:val="it-IT"/>
-        </w:rPr>
-      </w:pPr>
+        <w:t>Predisporre i processi di build</w:t>
+      </w:r>
     </w:p>
     <w:p>
       <w:pPr>
@@ -993,12 +1066,11 @@
         <w:rPr>
           <w:lang w:val="it-IT"/>
         </w:rPr>
-        <w:t>Recuperare corsi Germania</w:t>
-      </w:r>
-    </w:p>
-    <w:p>
-      <w:pPr>
-        <w:pStyle w:val="Paragrafoelenco"/>
+        <w:t>Modificare tutte le schede in PAI</w:t>
+      </w:r>
+    </w:p>
+    <w:p>
+      <w:pPr>
         <w:rPr>
           <w:lang w:val="it-IT"/>
         </w:rPr>
@@ -1011,6 +1083,19 @@
           <w:ilvl w:val="0"/>
           <w:numId w:val="1"/>
         </w:numPr>
+        <w:rPr>
+          <w:lang w:val="it-IT"/>
+        </w:rPr>
+      </w:pPr>
+      <w:r>
+        <w:rPr>
+          <w:lang w:val="it-IT"/>
+        </w:rPr>
+        <w:t>Recuperare corsi Germania</w:t>
+      </w:r>
+    </w:p>
+    <w:p>
+      <w:pPr>
         <w:rPr>
           <w:lang w:val="it-IT"/>
         </w:rPr>
@@ -1031,7 +1116,7 @@
   <w:abstractNum w:abstractNumId="0" w15:restartNumberingAfterBreak="0">
     <w:nsid w:val="62F10C7D"/>
     <w:multiLevelType w:val="hybridMultilevel"/>
-    <w:tmpl w:val="EFDE9B56"/>
+    <w:tmpl w:val="078E5714"/>
     <w:lvl w:ilvl="0" w:tplc="04100001">
       <w:start w:val="1"/>
       <w:numFmt w:val="bullet"/>
@@ -1044,7 +1129,7 @@
         <w:rFonts w:ascii="Symbol" w:hAnsi="Symbol" w:hint="default"/>
       </w:rPr>
     </w:lvl>
-    <w:lvl w:ilvl="1" w:tplc="04100003" w:tentative="1">
+    <w:lvl w:ilvl="1" w:tplc="04100003">
       <w:start w:val="1"/>
       <w:numFmt w:val="bullet"/>
       <w:lvlText w:val="o"/>

</xml_diff>